<commit_message>
Refatorando artefatos de acordo com o feedback da ac4
</commit_message>
<xml_diff>
--- a/artefatos/03 - Regras de Comunicação.docx
+++ b/artefatos/03 - Regras de Comunicação.docx
@@ -1,6 +1,6 @@
 
 <file path=word/document.xml><?xml version="1.0" encoding="utf-8"?>
-<w:document xmlns:wpc="http://schemas.microsoft.com/office/word/2010/wordprocessingCanvas" xmlns:mc="http://schemas.openxmlformats.org/markup-compatibility/2006" xmlns:o="urn:schemas-microsoft-com:office:office" xmlns:r="http://schemas.openxmlformats.org/officeDocument/2006/relationships" xmlns:m="http://schemas.openxmlformats.org/officeDocument/2006/math" xmlns:v="urn:schemas-microsoft-com:vml" xmlns:wp14="http://schemas.microsoft.com/office/word/2010/wordprocessingDrawing" xmlns:wp="http://schemas.openxmlformats.org/drawingml/2006/wordprocessingDrawing" xmlns:w10="urn:schemas-microsoft-com:office:word" xmlns:w="http://schemas.openxmlformats.org/wordprocessingml/2006/main" xmlns:w14="http://schemas.microsoft.com/office/word/2010/wordml" xmlns:w15="http://schemas.microsoft.com/office/word/2012/wordml" xmlns:wpg="http://schemas.microsoft.com/office/word/2010/wordprocessingGroup" xmlns:wpi="http://schemas.microsoft.com/office/word/2010/wordprocessingInk" xmlns:wne="http://schemas.microsoft.com/office/word/2006/wordml" xmlns:wps="http://schemas.microsoft.com/office/word/2010/wordprocessingShape" mc:Ignorable="w14 w15 wp14">
+<w:document xmlns:wpc="http://schemas.microsoft.com/office/word/2010/wordprocessingCanvas" xmlns:cx="http://schemas.microsoft.com/office/drawing/2014/chartex" xmlns:cx1="http://schemas.microsoft.com/office/drawing/2015/9/8/chartex" xmlns:cx2="http://schemas.microsoft.com/office/drawing/2015/10/21/chartex" xmlns:cx3="http://schemas.microsoft.com/office/drawing/2016/5/9/chartex" xmlns:cx4="http://schemas.microsoft.com/office/drawing/2016/5/10/chartex" xmlns:cx5="http://schemas.microsoft.com/office/drawing/2016/5/11/chartex" xmlns:cx6="http://schemas.microsoft.com/office/drawing/2016/5/12/chartex" xmlns:cx7="http://schemas.microsoft.com/office/drawing/2016/5/13/chartex" xmlns:cx8="http://schemas.microsoft.com/office/drawing/2016/5/14/chartex" xmlns:mc="http://schemas.openxmlformats.org/markup-compatibility/2006" xmlns:aink="http://schemas.microsoft.com/office/drawing/2016/ink" xmlns:am3d="http://schemas.microsoft.com/office/drawing/2017/model3d" xmlns:o="urn:schemas-microsoft-com:office:office" xmlns:r="http://schemas.openxmlformats.org/officeDocument/2006/relationships" xmlns:m="http://schemas.openxmlformats.org/officeDocument/2006/math" xmlns:v="urn:schemas-microsoft-com:vml" xmlns:wp14="http://schemas.microsoft.com/office/word/2010/wordprocessingDrawing" xmlns:wp="http://schemas.openxmlformats.org/drawingml/2006/wordprocessingDrawing" xmlns:w10="urn:schemas-microsoft-com:office:word" xmlns:w="http://schemas.openxmlformats.org/wordprocessingml/2006/main" xmlns:w14="http://schemas.microsoft.com/office/word/2010/wordml" xmlns:w15="http://schemas.microsoft.com/office/word/2012/wordml" xmlns:w16cex="http://schemas.microsoft.com/office/word/2018/wordml/cex" xmlns:w16cid="http://schemas.microsoft.com/office/word/2016/wordml/cid" xmlns:w16="http://schemas.microsoft.com/office/word/2018/wordml" xmlns:w16se="http://schemas.microsoft.com/office/word/2015/wordml/symex" xmlns:wpg="http://schemas.microsoft.com/office/word/2010/wordprocessingGroup" xmlns:wpi="http://schemas.microsoft.com/office/word/2010/wordprocessingInk" xmlns:wne="http://schemas.microsoft.com/office/word/2006/wordml" xmlns:wps="http://schemas.microsoft.com/office/word/2010/wordprocessingShape" mc:Ignorable="w14 w15 w16se w16cid w16 w16cex wp14">
   <w:background w:color="FFFFFF"/>
   <w:body>
     <w:p>
@@ -22,7 +22,7 @@
         </w:numPr>
       </w:pPr>
       <w:r>
-        <w:t>Os contatos principais são:</w:t>
+        <w:t>Tirar duvidas pelo telefone (11) 9.7378-2708 no período da manhã antes das 9h ou no período da noite após às 18h</w:t>
       </w:r>
     </w:p>
     <w:p>
@@ -31,31 +31,20 @@
           <w:ilvl w:val="0"/>
           <w:numId w:val="1"/>
         </w:numPr>
-        <w:pBdr>
-          <w:top w:val="nil"/>
-          <w:left w:val="nil"/>
-          <w:bottom w:val="nil"/>
-          <w:right w:val="nil"/>
-          <w:between w:val="nil"/>
-        </w:pBdr>
-        <w:spacing w:line="240" w:lineRule="auto"/>
-        <w:ind w:left="1080"/>
-        <w:rPr>
-          <w:color w:val="000000"/>
-        </w:rPr>
       </w:pPr>
       <w:r>
-        <w:rPr>
-          <w:b/>
-          <w:color w:val="000000"/>
-        </w:rPr>
-        <w:t>Contato Principal</w:t>
+        <w:t>Reuniões, tanto virtuais quanto presenciais, deveram ser agendadas com pelo menos uma semana de antecedência</w:t>
       </w:r>
+    </w:p>
+    <w:p>
+      <w:pPr>
+        <w:numPr>
+          <w:ilvl w:val="0"/>
+          <w:numId w:val="1"/>
+        </w:numPr>
+      </w:pPr>
       <w:r>
-        <w:rPr>
-          <w:color w:val="000000"/>
-        </w:rPr>
-        <w:t>:</w:t>
+        <w:t>Em caso de dúvidas, encaminhar e-mail para sorvetunesloja1@gmail.com</w:t>
       </w:r>
     </w:p>
     <w:p>
@@ -69,368 +58,12 @@
         </w:pBdr>
         <w:spacing w:line="259" w:lineRule="auto"/>
         <w:ind w:left="1080"/>
-        <w:rPr>
-          <w:color w:val="000000"/>
-        </w:rPr>
-      </w:pPr>
-      <w:r>
-        <w:rPr>
-          <w:color w:val="000000"/>
-        </w:rPr>
-        <w:t>Nome: J</w:t>
-      </w:r>
-      <w:r>
-        <w:t>oel Cardoso</w:t>
-      </w:r>
+      </w:pPr>
     </w:p>
     <w:p>
       <w:pPr>
-        <w:pBdr>
-          <w:top w:val="nil"/>
-          <w:left w:val="nil"/>
-          <w:bottom w:val="nil"/>
-          <w:right w:val="nil"/>
-          <w:between w:val="nil"/>
-        </w:pBdr>
-        <w:spacing w:line="259" w:lineRule="auto"/>
-        <w:ind w:left="1080"/>
-        <w:rPr>
-          <w:color w:val="000000"/>
-        </w:rPr>
-      </w:pPr>
-      <w:r>
-        <w:rPr>
-          <w:color w:val="000000"/>
-        </w:rPr>
-        <w:t>E-mail:sovertunesloja1@gmail.com</w:t>
-      </w:r>
-    </w:p>
-    <w:p>
-      <w:pPr>
-        <w:pBdr>
-          <w:top w:val="nil"/>
-          <w:left w:val="nil"/>
-          <w:bottom w:val="nil"/>
-          <w:right w:val="nil"/>
-          <w:between w:val="nil"/>
-        </w:pBdr>
-        <w:spacing w:line="259" w:lineRule="auto"/>
-        <w:ind w:left="1080"/>
-        <w:rPr>
-          <w:color w:val="000000"/>
-        </w:rPr>
-      </w:pPr>
-      <w:r>
-        <w:rPr>
-          <w:color w:val="000000"/>
-        </w:rPr>
-        <w:t>Telefone:(11)9.7378-2708</w:t>
-      </w:r>
-    </w:p>
-    <w:p>
-      <w:pPr>
-        <w:pBdr>
-          <w:top w:val="nil"/>
-          <w:left w:val="nil"/>
-          <w:bottom w:val="nil"/>
-          <w:right w:val="nil"/>
-          <w:between w:val="nil"/>
-        </w:pBdr>
-        <w:spacing w:line="259" w:lineRule="auto"/>
-        <w:ind w:left="1080"/>
-        <w:rPr>
-          <w:color w:val="000000"/>
-        </w:rPr>
-      </w:pPr>
-      <w:r>
-        <w:rPr>
-          <w:color w:val="000000"/>
-        </w:rPr>
-        <w:t xml:space="preserve">Disponibilidade: </w:t>
-      </w:r>
-      <w:r>
-        <w:rPr>
-          <w:color w:val="000000"/>
-        </w:rPr>
-        <w:t>Período da manhã: antes das 9h.</w:t>
-      </w:r>
-    </w:p>
-    <w:p>
-      <w:pPr>
-        <w:pBdr>
-          <w:top w:val="nil"/>
-          <w:left w:val="nil"/>
-          <w:bottom w:val="nil"/>
-          <w:right w:val="nil"/>
-          <w:between w:val="nil"/>
-        </w:pBdr>
-        <w:spacing w:line="259" w:lineRule="auto"/>
-        <w:ind w:left="1080"/>
-        <w:rPr>
-          <w:color w:val="000000"/>
-        </w:rPr>
-      </w:pPr>
-      <w:r>
-        <w:rPr>
-          <w:color w:val="000000"/>
-        </w:rPr>
-        <w:t xml:space="preserve"> </w:t>
-      </w:r>
-      <w:r>
-        <w:rPr>
-          <w:color w:val="000000"/>
-        </w:rPr>
-        <w:tab/>
-      </w:r>
-      <w:r>
-        <w:rPr>
-          <w:color w:val="000000"/>
-        </w:rPr>
-        <w:tab/>
-        <w:t xml:space="preserve">         Período da noite :depois </w:t>
-      </w:r>
-      <w:r>
-        <w:rPr>
-          <w:color w:val="000000"/>
-        </w:rPr>
-        <w:t>das 18</w:t>
-      </w:r>
-      <w:r>
-        <w:rPr>
-          <w:color w:val="000000"/>
-        </w:rPr>
-        <w:t>h</w:t>
-      </w:r>
-    </w:p>
-    <w:p>
-      <w:pPr>
-        <w:pBdr>
-          <w:top w:val="nil"/>
-          <w:left w:val="nil"/>
-          <w:bottom w:val="nil"/>
-          <w:right w:val="nil"/>
-          <w:between w:val="nil"/>
-        </w:pBdr>
-        <w:spacing w:line="240" w:lineRule="auto"/>
-        <w:ind w:left="1080"/>
-        <w:rPr>
-          <w:color w:val="000000"/>
-          <w:u w:val="single"/>
-        </w:rPr>
-      </w:pPr>
-    </w:p>
-    <w:p>
-      <w:pPr>
-        <w:pBdr>
-          <w:top w:val="nil"/>
-          <w:left w:val="nil"/>
-          <w:bottom w:val="nil"/>
-          <w:right w:val="nil"/>
-          <w:between w:val="nil"/>
-        </w:pBdr>
-        <w:spacing w:line="240" w:lineRule="auto"/>
-        <w:ind w:left="1080"/>
-        <w:rPr>
-          <w:color w:val="000000"/>
-          <w:u w:val="single"/>
-        </w:rPr>
-      </w:pPr>
-      <w:bookmarkStart w:id="1" w:name="_heading=h.30j0zll" w:colFirst="0" w:colLast="0"/>
-      <w:bookmarkEnd w:id="1"/>
-    </w:p>
-    <w:p>
-      <w:pPr>
-        <w:numPr>
-          <w:ilvl w:val="0"/>
-          <w:numId w:val="1"/>
-        </w:numPr>
-        <w:pBdr>
-          <w:top w:val="nil"/>
-          <w:left w:val="nil"/>
-          <w:bottom w:val="nil"/>
-          <w:right w:val="nil"/>
-          <w:between w:val="nil"/>
-        </w:pBdr>
-        <w:spacing w:line="240" w:lineRule="auto"/>
-        <w:ind w:left="1080"/>
-        <w:rPr>
-          <w:color w:val="000000"/>
-        </w:rPr>
-      </w:pPr>
-      <w:r>
-        <w:rPr>
-          <w:b/>
-          <w:color w:val="000000"/>
-        </w:rPr>
-        <w:t>Contato Secundário</w:t>
-      </w:r>
-      <w:r>
-        <w:rPr>
-          <w:color w:val="000000"/>
-        </w:rPr>
-        <w:t>:</w:t>
-      </w:r>
-    </w:p>
-    <w:p>
-      <w:pPr>
-        <w:pBdr>
-          <w:top w:val="nil"/>
-          <w:left w:val="nil"/>
-          <w:bottom w:val="nil"/>
-          <w:right w:val="nil"/>
-          <w:between w:val="nil"/>
-        </w:pBdr>
-        <w:spacing w:line="259" w:lineRule="auto"/>
-        <w:ind w:left="1080"/>
-        <w:rPr>
-          <w:color w:val="000000"/>
-        </w:rPr>
-      </w:pPr>
-      <w:r>
-        <w:rPr>
-          <w:color w:val="000000"/>
-        </w:rPr>
-        <w:t>Nome: Ariana Olive</w:t>
-      </w:r>
-      <w:r>
-        <w:t>ira</w:t>
-      </w:r>
-    </w:p>
-    <w:p>
-      <w:pPr>
-        <w:pBdr>
-          <w:top w:val="nil"/>
-          <w:left w:val="nil"/>
-          <w:bottom w:val="nil"/>
-          <w:right w:val="nil"/>
-          <w:between w:val="nil"/>
-        </w:pBdr>
-        <w:spacing w:line="259" w:lineRule="auto"/>
-        <w:ind w:left="1080"/>
-        <w:rPr>
-          <w:color w:val="000000"/>
-        </w:rPr>
-      </w:pPr>
-      <w:r>
-        <w:rPr>
-          <w:color w:val="000000"/>
-        </w:rPr>
-        <w:t>E-mail:ariane.oliveira1@yahoo.com.br</w:t>
-      </w:r>
-    </w:p>
-    <w:p>
-      <w:pPr>
-        <w:pBdr>
-          <w:top w:val="nil"/>
-          <w:left w:val="nil"/>
-          <w:bottom w:val="nil"/>
-          <w:right w:val="nil"/>
-          <w:between w:val="nil"/>
-        </w:pBdr>
-        <w:spacing w:line="259" w:lineRule="auto"/>
-        <w:ind w:left="1080"/>
-        <w:rPr>
-          <w:color w:val="000000"/>
-        </w:rPr>
-      </w:pPr>
-      <w:r>
-        <w:rPr>
-          <w:color w:val="000000"/>
-        </w:rPr>
-        <w:t>Telefone:</w:t>
-      </w:r>
-    </w:p>
-    <w:p>
-      <w:pPr>
-        <w:pBdr>
-          <w:top w:val="nil"/>
-          <w:left w:val="nil"/>
-          <w:bottom w:val="nil"/>
-          <w:right w:val="nil"/>
-          <w:between w:val="nil"/>
-        </w:pBdr>
-        <w:spacing w:line="259" w:lineRule="auto"/>
-        <w:ind w:left="1080"/>
-        <w:rPr>
-          <w:color w:val="000000"/>
-        </w:rPr>
-      </w:pPr>
-      <w:r>
-        <w:rPr>
-          <w:color w:val="000000"/>
-        </w:rPr>
-        <w:t>Disponibilidade</w:t>
-      </w:r>
-      <w:r>
-        <w:t>:</w:t>
-      </w:r>
-      <w:r>
-        <w:rPr>
-          <w:color w:val="000000"/>
-        </w:rPr>
-        <w:t xml:space="preserve"> </w:t>
-      </w:r>
-      <w:r>
-        <w:rPr>
-          <w:color w:val="000000"/>
-        </w:rPr>
-        <w:t>Período da manhã: antes das 8h.</w:t>
-      </w:r>
-    </w:p>
-    <w:p>
-      <w:pPr>
-        <w:pBdr>
-          <w:top w:val="nil"/>
-          <w:left w:val="nil"/>
-          <w:bottom w:val="nil"/>
-          <w:right w:val="nil"/>
-          <w:between w:val="nil"/>
-        </w:pBdr>
-        <w:spacing w:line="259" w:lineRule="auto"/>
-        <w:ind w:left="1080"/>
-        <w:rPr>
-          <w:color w:val="000000"/>
-        </w:rPr>
-      </w:pPr>
-      <w:r>
-        <w:rPr>
-          <w:color w:val="000000"/>
-        </w:rPr>
-        <w:t xml:space="preserve"> </w:t>
-      </w:r>
-      <w:r>
-        <w:rPr>
-          <w:color w:val="000000"/>
-        </w:rPr>
-        <w:tab/>
-      </w:r>
-      <w:r>
-        <w:rPr>
-          <w:color w:val="000000"/>
-        </w:rPr>
-        <w:tab/>
-        <w:t xml:space="preserve">         Período da noite :depois das 18h</w:t>
-      </w:r>
-    </w:p>
-    <w:p>
-      <w:pPr>
-        <w:pBdr>
-          <w:top w:val="nil"/>
-          <w:left w:val="nil"/>
-          <w:bottom w:val="nil"/>
-          <w:right w:val="nil"/>
-          <w:between w:val="nil"/>
-        </w:pBdr>
-        <w:spacing w:line="259" w:lineRule="auto"/>
-        <w:ind w:left="1080"/>
-      </w:pPr>
-    </w:p>
-    <w:p>
-      <w:pPr>
         <w:ind w:left="720"/>
       </w:pPr>
-      <w:bookmarkStart w:id="2" w:name="_GoBack"/>
-      <w:bookmarkEnd w:id="2"/>
     </w:p>
     <w:sectPr>
       <w:pgSz w:w="11906" w:h="16838"/>
@@ -443,7 +76,7 @@
 </file>
 
 <file path=word/numbering.xml><?xml version="1.0" encoding="utf-8"?>
-<w:numbering xmlns:wpc="http://schemas.microsoft.com/office/word/2010/wordprocessingCanvas" xmlns:mc="http://schemas.openxmlformats.org/markup-compatibility/2006" xmlns:o="urn:schemas-microsoft-com:office:office" xmlns:r="http://schemas.openxmlformats.org/officeDocument/2006/relationships" xmlns:m="http://schemas.openxmlformats.org/officeDocument/2006/math" xmlns:v="urn:schemas-microsoft-com:vml" xmlns:wp14="http://schemas.microsoft.com/office/word/2010/wordprocessingDrawing" xmlns:wp="http://schemas.openxmlformats.org/drawingml/2006/wordprocessingDrawing" xmlns:w10="urn:schemas-microsoft-com:office:word" xmlns:w="http://schemas.openxmlformats.org/wordprocessingml/2006/main" xmlns:w14="http://schemas.microsoft.com/office/word/2010/wordml" xmlns:w15="http://schemas.microsoft.com/office/word/2012/wordml" xmlns:wpg="http://schemas.microsoft.com/office/word/2010/wordprocessingGroup" xmlns:wpi="http://schemas.microsoft.com/office/word/2010/wordprocessingInk" xmlns:wne="http://schemas.microsoft.com/office/word/2006/wordml" xmlns:wps="http://schemas.microsoft.com/office/word/2010/wordprocessingShape" mc:Ignorable="w14 w15 wp14">
+<w:numbering xmlns:wpc="http://schemas.microsoft.com/office/word/2010/wordprocessingCanvas" xmlns:cx="http://schemas.microsoft.com/office/drawing/2014/chartex" xmlns:cx1="http://schemas.microsoft.com/office/drawing/2015/9/8/chartex" xmlns:cx2="http://schemas.microsoft.com/office/drawing/2015/10/21/chartex" xmlns:cx3="http://schemas.microsoft.com/office/drawing/2016/5/9/chartex" xmlns:cx4="http://schemas.microsoft.com/office/drawing/2016/5/10/chartex" xmlns:cx5="http://schemas.microsoft.com/office/drawing/2016/5/11/chartex" xmlns:cx6="http://schemas.microsoft.com/office/drawing/2016/5/12/chartex" xmlns:cx7="http://schemas.microsoft.com/office/drawing/2016/5/13/chartex" xmlns:cx8="http://schemas.microsoft.com/office/drawing/2016/5/14/chartex" xmlns:mc="http://schemas.openxmlformats.org/markup-compatibility/2006" xmlns:aink="http://schemas.microsoft.com/office/drawing/2016/ink" xmlns:am3d="http://schemas.microsoft.com/office/drawing/2017/model3d" xmlns:o="urn:schemas-microsoft-com:office:office" xmlns:r="http://schemas.openxmlformats.org/officeDocument/2006/relationships" xmlns:m="http://schemas.openxmlformats.org/officeDocument/2006/math" xmlns:v="urn:schemas-microsoft-com:vml" xmlns:wp14="http://schemas.microsoft.com/office/word/2010/wordprocessingDrawing" xmlns:wp="http://schemas.openxmlformats.org/drawingml/2006/wordprocessingDrawing" xmlns:w10="urn:schemas-microsoft-com:office:word" xmlns:w="http://schemas.openxmlformats.org/wordprocessingml/2006/main" xmlns:w14="http://schemas.microsoft.com/office/word/2010/wordml" xmlns:w15="http://schemas.microsoft.com/office/word/2012/wordml" xmlns:w16cex="http://schemas.microsoft.com/office/word/2018/wordml/cex" xmlns:w16cid="http://schemas.microsoft.com/office/word/2016/wordml/cid" xmlns:w16="http://schemas.microsoft.com/office/word/2018/wordml" xmlns:w16se="http://schemas.microsoft.com/office/word/2015/wordml/symex" xmlns:wpg="http://schemas.microsoft.com/office/word/2010/wordprocessingGroup" xmlns:wpi="http://schemas.microsoft.com/office/word/2010/wordprocessingInk" xmlns:wne="http://schemas.microsoft.com/office/word/2006/wordml" xmlns:wps="http://schemas.microsoft.com/office/word/2010/wordprocessingShape" mc:Ignorable="w14 w15 w16se w16cid w16 w16cex wp14">
   <w:abstractNum w:abstractNumId="0" w15:restartNumberingAfterBreak="0">
     <w:nsid w:val="5E594062"/>
     <w:multiLevelType w:val="multilevel"/>
@@ -680,7 +313,7 @@
 </file>
 
 <file path=word/styles.xml><?xml version="1.0" encoding="utf-8"?>
-<w:styles xmlns:mc="http://schemas.openxmlformats.org/markup-compatibility/2006" xmlns:r="http://schemas.openxmlformats.org/officeDocument/2006/relationships" xmlns:w="http://schemas.openxmlformats.org/wordprocessingml/2006/main" xmlns:w14="http://schemas.microsoft.com/office/word/2010/wordml" xmlns:w15="http://schemas.microsoft.com/office/word/2012/wordml" mc:Ignorable="w14 w15">
+<w:styles xmlns:mc="http://schemas.openxmlformats.org/markup-compatibility/2006" xmlns:r="http://schemas.openxmlformats.org/officeDocument/2006/relationships" xmlns:w="http://schemas.openxmlformats.org/wordprocessingml/2006/main" xmlns:w14="http://schemas.microsoft.com/office/word/2010/wordml" xmlns:w15="http://schemas.microsoft.com/office/word/2012/wordml" xmlns:w16cex="http://schemas.microsoft.com/office/word/2018/wordml/cex" xmlns:w16cid="http://schemas.microsoft.com/office/word/2016/wordml/cid" xmlns:w16="http://schemas.microsoft.com/office/word/2018/wordml" xmlns:w16se="http://schemas.microsoft.com/office/word/2015/wordml/symex" mc:Ignorable="w14 w15 w16se w16cid w16 w16cex">
   <w:docDefaults>
     <w:rPrDefault>
       <w:rPr>
@@ -696,7 +329,7 @@
       </w:pPr>
     </w:pPrDefault>
   </w:docDefaults>
-  <w:latentStyles w:defLockedState="0" w:defUIPriority="99" w:defSemiHidden="0" w:defUnhideWhenUsed="0" w:defQFormat="0" w:count="371">
+  <w:latentStyles w:defLockedState="0" w:defUIPriority="99" w:defSemiHidden="0" w:defUnhideWhenUsed="0" w:defQFormat="0" w:count="376">
     <w:lsdException w:name="Normal" w:uiPriority="0" w:qFormat="1"/>
     <w:lsdException w:name="heading 1" w:uiPriority="9" w:qFormat="1"/>
     <w:lsdException w:name="heading 2" w:semiHidden="1" w:uiPriority="9" w:unhideWhenUsed="1" w:qFormat="1"/>
@@ -802,7 +435,6 @@
     <w:lsdException w:name="HTML Sample" w:semiHidden="1" w:unhideWhenUsed="1"/>
     <w:lsdException w:name="HTML Typewriter" w:semiHidden="1" w:unhideWhenUsed="1"/>
     <w:lsdException w:name="HTML Variable" w:semiHidden="1" w:unhideWhenUsed="1"/>
-    <w:lsdException w:name="Normal Table" w:semiHidden="1" w:unhideWhenUsed="1"/>
     <w:lsdException w:name="annotation subject" w:semiHidden="1" w:unhideWhenUsed="1"/>
     <w:lsdException w:name="No List" w:semiHidden="1" w:unhideWhenUsed="1"/>
     <w:lsdException w:name="Outline List 1" w:semiHidden="1" w:unhideWhenUsed="1"/>
@@ -845,11 +477,8 @@
     <w:lsdException w:name="Table Contemporary" w:semiHidden="1" w:unhideWhenUsed="1"/>
     <w:lsdException w:name="Table Elegant" w:semiHidden="1" w:unhideWhenUsed="1"/>
     <w:lsdException w:name="Table Professional" w:semiHidden="1" w:unhideWhenUsed="1"/>
-    <w:lsdException w:name="Table Subtle 1" w:semiHidden="1" w:unhideWhenUsed="1"/>
     <w:lsdException w:name="Table Subtle 2" w:semiHidden="1" w:unhideWhenUsed="1"/>
     <w:lsdException w:name="Table Web 1" w:semiHidden="1" w:unhideWhenUsed="1"/>
-    <w:lsdException w:name="Table Web 2" w:semiHidden="1" w:unhideWhenUsed="1"/>
-    <w:lsdException w:name="Table Web 3" w:semiHidden="1" w:unhideWhenUsed="1"/>
     <w:lsdException w:name="Balloon Text" w:semiHidden="1" w:unhideWhenUsed="1"/>
     <w:lsdException w:name="Table Grid" w:uiPriority="39"/>
     <w:lsdException w:name="Table Theme" w:semiHidden="1" w:unhideWhenUsed="1"/>
@@ -1068,6 +697,11 @@
     <w:lsdException w:name="List Table 5 Dark Accent 6" w:uiPriority="50"/>
     <w:lsdException w:name="List Table 6 Colorful Accent 6" w:uiPriority="51"/>
     <w:lsdException w:name="List Table 7 Colorful Accent 6" w:uiPriority="52"/>
+    <w:lsdException w:name="Mention" w:semiHidden="1" w:unhideWhenUsed="1"/>
+    <w:lsdException w:name="Smart Hyperlink" w:semiHidden="1" w:unhideWhenUsed="1"/>
+    <w:lsdException w:name="Hashtag" w:semiHidden="1" w:unhideWhenUsed="1"/>
+    <w:lsdException w:name="Unresolved Mention" w:semiHidden="1" w:unhideWhenUsed="1"/>
+    <w:lsdException w:name="Smart Link" w:semiHidden="1" w:unhideWhenUsed="1"/>
   </w:latentStyles>
   <w:style w:type="paragraph" w:default="1" w:styleId="Normal">
     <w:name w:val="Normal"/>

</xml_diff>

<commit_message>
Refatorando artefatos seguindo a correção da ac5
</commit_message>
<xml_diff>
--- a/artefatos/03 - Regras de Comunicação.docx
+++ b/artefatos/03 - Regras de Comunicação.docx
@@ -33,7 +33,13 @@
         </w:numPr>
       </w:pPr>
       <w:r>
-        <w:t>Reuniões, tanto virtuais quanto presenciais, deveram ser agendadas com pelo menos uma semana de antecedência</w:t>
+        <w:t xml:space="preserve">Reuniões, tanto virtuais quanto presenciais, </w:t>
+      </w:r>
+      <w:r>
+        <w:t>deverão</w:t>
+      </w:r>
+      <w:r>
+        <w:t xml:space="preserve"> ser agendadas com pelo menos uma semana de antecedência</w:t>
       </w:r>
     </w:p>
     <w:p>
@@ -435,6 +441,7 @@
     <w:lsdException w:name="HTML Sample" w:semiHidden="1" w:unhideWhenUsed="1"/>
     <w:lsdException w:name="HTML Typewriter" w:semiHidden="1" w:unhideWhenUsed="1"/>
     <w:lsdException w:name="HTML Variable" w:semiHidden="1" w:unhideWhenUsed="1"/>
+    <w:lsdException w:name="Normal Table" w:semiHidden="1" w:unhideWhenUsed="1"/>
     <w:lsdException w:name="annotation subject" w:semiHidden="1" w:unhideWhenUsed="1"/>
     <w:lsdException w:name="No List" w:semiHidden="1" w:unhideWhenUsed="1"/>
     <w:lsdException w:name="Outline List 1" w:semiHidden="1" w:unhideWhenUsed="1"/>
@@ -477,8 +484,11 @@
     <w:lsdException w:name="Table Contemporary" w:semiHidden="1" w:unhideWhenUsed="1"/>
     <w:lsdException w:name="Table Elegant" w:semiHidden="1" w:unhideWhenUsed="1"/>
     <w:lsdException w:name="Table Professional" w:semiHidden="1" w:unhideWhenUsed="1"/>
+    <w:lsdException w:name="Table Subtle 1" w:semiHidden="1" w:unhideWhenUsed="1"/>
     <w:lsdException w:name="Table Subtle 2" w:semiHidden="1" w:unhideWhenUsed="1"/>
     <w:lsdException w:name="Table Web 1" w:semiHidden="1" w:unhideWhenUsed="1"/>
+    <w:lsdException w:name="Table Web 2" w:semiHidden="1" w:unhideWhenUsed="1"/>
+    <w:lsdException w:name="Table Web 3" w:semiHidden="1" w:unhideWhenUsed="1"/>
     <w:lsdException w:name="Balloon Text" w:semiHidden="1" w:unhideWhenUsed="1"/>
     <w:lsdException w:name="Table Grid" w:uiPriority="39"/>
     <w:lsdException w:name="Table Theme" w:semiHidden="1" w:unhideWhenUsed="1"/>

</xml_diff>